<commit_message>
Finished big homework and Ex6
</commit_message>
<xml_diff>
--- a/Java/out/production/LearningStaff/BigHomeWork/BankAccountManager/Bank Account Manager.docx
+++ b/Java/out/production/LearningStaff/BigHomeWork/BankAccountManager/Bank Account Manager.docx
@@ -162,7 +162,7 @@
           <w:b/>
           <w:lang w:eastAsia="zh-CN"/>
         </w:rPr>
-        <w:t>2</w:t>
+        <w:t>3</w:t>
       </w:r>
     </w:p>
     <w:p>
@@ -323,7 +323,7 @@
           <w:noProof/>
           <w:lang w:eastAsia="zh-CN"/>
         </w:rPr>
-        <w:pict>
+        <w:pict w14:anchorId="4B65EED4">
           <v:shapetype id="_x0000_t75" coordsize="21600,21600" o:spt="75" o:preferrelative="t" path="m@4@5l@4@11@9@11@9@5xe" filled="f" stroked="f">
             <v:stroke joinstyle="miter"/>
             <v:formulas>
@@ -343,7 +343,7 @@
             <v:path o:extrusionok="f" gradientshapeok="t" o:connecttype="rect"/>
             <o:lock v:ext="edit" aspectratio="t"/>
           </v:shapetype>
-          <v:shape id="Picture 1" o:spid="_x0000_i1025" type="#_x0000_t75" style="width:263.25pt;height:246.4pt;visibility:visible;mso-wrap-style:square">
+          <v:shape id="Picture 1" o:spid="_x0000_i1025" type="#_x0000_t75" style="width:263.45pt;height:246.45pt;visibility:visible;mso-wrap-style:square">
             <v:imagedata r:id="rId7" o:title=""/>
           </v:shape>
         </w:pict>
@@ -375,8 +375,8 @@
         <w:rPr>
           <w:noProof/>
         </w:rPr>
-        <w:pict>
-          <v:shape id="_x0000_i1029" type="#_x0000_t75" style="width:302.25pt;height:112.15pt;visibility:visible;mso-wrap-style:square">
+        <w:pict w14:anchorId="5DFF7AD6">
+          <v:shape id="_x0000_i1026" type="#_x0000_t75" style="width:302.25pt;height:112.35pt;visibility:visible;mso-wrap-style:square">
             <v:imagedata r:id="rId8" o:title=""/>
           </v:shape>
         </w:pict>
@@ -543,9 +543,6 @@
       <w:pPr>
         <w:pStyle w:val="P"/>
         <w:ind w:left="1440"/>
-        <w:rPr>
-          <w:rFonts w:hint="eastAsia"/>
-        </w:rPr>
       </w:pPr>
       <w:r>
         <w:t>SavingAccoun</w:t>
@@ -632,8 +629,8 @@
         <w:rPr>
           <w:noProof/>
         </w:rPr>
-        <w:pict>
-          <v:shape id="_x0000_i1031" type="#_x0000_t75" style="width:342.4pt;height:126.75pt;visibility:visible;mso-wrap-style:square">
+        <w:pict w14:anchorId="755816A8">
+          <v:shape id="_x0000_i1027" type="#_x0000_t75" style="width:342.2pt;height:126.6pt;visibility:visible;mso-wrap-style:square">
             <v:imagedata r:id="rId9" o:title=""/>
           </v:shape>
         </w:pict>
@@ -661,7 +658,6 @@
         <w:pStyle w:val="P"/>
         <w:ind w:left="1080"/>
         <w:rPr>
-          <w:rFonts w:hint="eastAsia"/>
           <w:lang w:eastAsia="zh-CN"/>
         </w:rPr>
       </w:pPr>
@@ -714,8 +710,8 @@
         <w:rPr>
           <w:noProof/>
         </w:rPr>
-        <w:pict>
-          <v:shape id="_x0000_i1036" type="#_x0000_t75" style="width:411.75pt;height:176.65pt;visibility:visible;mso-wrap-style:square">
+        <w:pict w14:anchorId="421C8280">
+          <v:shape id="_x0000_i1028" type="#_x0000_t75" style="width:411.8pt;height:176.85pt;visibility:visible;mso-wrap-style:square">
             <v:imagedata r:id="rId10" o:title=""/>
           </v:shape>
         </w:pict>
@@ -775,7 +771,6 @@
         <w:ind w:left="1080"/>
         <w:jc w:val="center"/>
         <w:rPr>
-          <w:rFonts w:hint="eastAsia"/>
           <w:lang w:eastAsia="zh-CN"/>
         </w:rPr>
       </w:pPr>
@@ -785,8 +780,8 @@
           <w:lang w:eastAsia="zh-CN"/>
         </w:rPr>
         <w:lastRenderedPageBreak/>
-        <w:pict>
-          <v:shape id="_x0000_i1038" type="#_x0000_t75" style="width:354pt;height:156pt;visibility:visible;mso-wrap-style:square">
+        <w:pict w14:anchorId="0FBFD8C6">
+          <v:shape id="_x0000_i1029" type="#_x0000_t75" style="width:354.05pt;height:155.85pt;visibility:visible;mso-wrap-style:square">
             <v:imagedata r:id="rId11" o:title=""/>
           </v:shape>
         </w:pict>
@@ -882,8 +877,8 @@
         <w:rPr>
           <w:noProof/>
         </w:rPr>
-        <w:pict>
-          <v:shape id="_x0000_i1041" type="#_x0000_t75" style="width:214.9pt;height:90pt;visibility:visible;mso-wrap-style:square">
+        <w:pict w14:anchorId="32BE4C29">
+          <v:shape id="_x0000_i1030" type="#_x0000_t75" style="width:214.8pt;height:89.8pt;visibility:visible;mso-wrap-style:square">
             <v:imagedata r:id="rId12" o:title=""/>
           </v:shape>
         </w:pict>
@@ -898,8 +893,8 @@
         <w:rPr>
           <w:noProof/>
         </w:rPr>
-        <w:pict>
-          <v:shape id="_x0000_i1044" type="#_x0000_t75" style="width:309pt;height:86.65pt;visibility:visible;mso-wrap-style:square">
+        <w:pict w14:anchorId="2FA07CCD">
+          <v:shape id="_x0000_i1031" type="#_x0000_t75" style="width:308.95pt;height:86.65pt;visibility:visible;mso-wrap-style:square">
             <v:imagedata r:id="rId13" o:title=""/>
           </v:shape>
         </w:pict>
@@ -998,7 +993,6 @@
         <w:pStyle w:val="P"/>
         <w:ind w:left="1080"/>
         <w:rPr>
-          <w:rFonts w:hint="eastAsia"/>
           <w:lang w:eastAsia="zh-CN"/>
         </w:rPr>
       </w:pPr>
@@ -1024,8 +1018,8 @@
           <w:noProof/>
           <w:lang w:eastAsia="zh-CN"/>
         </w:rPr>
-        <w:pict>
-          <v:shape id="_x0000_i1069" type="#_x0000_t75" style="width:258pt;height:109.15pt;visibility:visible;mso-wrap-style:square">
+        <w:pict w14:anchorId="4BAAB49D">
+          <v:shape id="_x0000_i1032" type="#_x0000_t75" style="width:257.95pt;height:109.2pt;visibility:visible;mso-wrap-style:square">
             <v:imagedata r:id="rId14" o:title=""/>
           </v:shape>
         </w:pict>
@@ -1085,7 +1079,6 @@
         <w:pStyle w:val="P"/>
         <w:ind w:left="1080"/>
         <w:rPr>
-          <w:rFonts w:hint="eastAsia"/>
           <w:noProof/>
           <w:lang w:eastAsia="zh-CN"/>
         </w:rPr>
@@ -1095,8 +1088,8 @@
           <w:noProof/>
           <w:lang w:eastAsia="zh-CN"/>
         </w:rPr>
-        <w:pict>
-          <v:shape id="_x0000_i1070" type="#_x0000_t75" style="width:328.5pt;height:129.4pt;visibility:visible;mso-wrap-style:square">
+        <w:pict w14:anchorId="4A48AEC2">
+          <v:shape id="_x0000_i1033" type="#_x0000_t75" style="width:328.35pt;height:129.35pt;visibility:visible;mso-wrap-style:square">
             <v:imagedata r:id="rId15" o:title="" cropleft="959f"/>
           </v:shape>
         </w:pict>
@@ -1187,7 +1180,6 @@
         <w:pStyle w:val="P"/>
         <w:ind w:left="1080"/>
         <w:rPr>
-          <w:rFonts w:hint="eastAsia"/>
           <w:lang w:eastAsia="zh-CN"/>
         </w:rPr>
       </w:pPr>
@@ -1197,8 +1189,8 @@
           <w:lang w:eastAsia="zh-CN"/>
         </w:rPr>
         <w:lastRenderedPageBreak/>
-        <w:pict>
-          <v:shape id="_x0000_i1073" type="#_x0000_t75" style="width:376.9pt;height:203.65pt;visibility:visible;mso-wrap-style:square">
+        <w:pict w14:anchorId="33A2CB9B">
+          <v:shape id="_x0000_i1034" type="#_x0000_t75" style="width:376.6pt;height:203.75pt;visibility:visible;mso-wrap-style:square">
             <v:imagedata r:id="rId16" o:title=""/>
           </v:shape>
         </w:pict>
@@ -1242,16 +1234,13 @@
       <w:pPr>
         <w:pStyle w:val="P"/>
         <w:ind w:left="1080"/>
-        <w:rPr>
-          <w:rFonts w:hint="eastAsia"/>
-        </w:rPr>
       </w:pPr>
       <w:r>
         <w:rPr>
           <w:noProof/>
         </w:rPr>
-        <w:pict>
-          <v:shape id="_x0000_i1092" type="#_x0000_t75" style="width:252.75pt;height:94.9pt;visibility:visible;mso-wrap-style:square">
+        <w:pict w14:anchorId="7EB20397">
+          <v:shape id="_x0000_i1035" type="#_x0000_t75" style="width:252.8pt;height:94.95pt;visibility:visible;mso-wrap-style:square">
             <v:imagedata r:id="rId17" o:title=""/>
           </v:shape>
         </w:pict>
@@ -1266,8 +1255,8 @@
         <w:rPr>
           <w:noProof/>
         </w:rPr>
-        <w:pict>
-          <v:shape id="_x0000_i1093" type="#_x0000_t75" style="width:223.15pt;height:103.9pt;visibility:visible;mso-wrap-style:square">
+        <w:pict w14:anchorId="59C14801">
+          <v:shape id="_x0000_i1036" type="#_x0000_t75" style="width:223.1pt;height:103.65pt;visibility:visible;mso-wrap-style:square">
             <v:imagedata r:id="rId18" o:title=""/>
           </v:shape>
         </w:pict>
@@ -1310,7 +1299,6 @@
         <w:pStyle w:val="P"/>
         <w:ind w:left="1080"/>
         <w:rPr>
-          <w:rFonts w:hint="eastAsia"/>
           <w:lang w:eastAsia="zh-CN"/>
         </w:rPr>
       </w:pPr>
@@ -1455,7 +1443,6 @@
         <w:pStyle w:val="P"/>
         <w:ind w:left="1080"/>
         <w:rPr>
-          <w:rFonts w:hint="eastAsia"/>
           <w:lang w:eastAsia="zh-CN"/>
         </w:rPr>
       </w:pPr>

</xml_diff>